<commit_message>
broadcast done, need to polish
</commit_message>
<xml_diff>
--- a/Sicurezza/Docs/homework_Sicurezza_relazione.docx
+++ b/Sicurezza/Docs/homework_Sicurezza_relazione.docx
@@ -24,17 +24,7 @@
           <w:sz w:val="20"/>
           <w:szCs w:val="20"/>
         </w:rPr>
-        <w:t xml:space="preserve">Traccia 1: </w:t>
-      </w:r>
-      <w:r>
-        <w:rPr>
-          <w:rFonts w:ascii="Noto Sans Mono Medium" w:hAnsi="Noto Sans Mono Medium"/>
-          <w:i w:val="false"/>
-          <w:iCs w:val="false"/>
-          <w:sz w:val="20"/>
-          <w:szCs w:val="20"/>
-        </w:rPr>
-        <w:t xml:space="preserve">Angelo Pio Pompeo MATRICOLA: 2014615 </w:t>
+        <w:t xml:space="preserve">Traccia 1: Angelo Pio Pompeo MATRICOLA: 2014615 </w:t>
       </w:r>
     </w:p>
     <w:p>
@@ -275,47 +265,7 @@
         <w:t>Controller e bot comunicano tramite scambio di messaggi http, l’ip del controller è statico e deciso a priori.</w:t>
         <w:br/>
         <w:br/>
-        <w:t>Nel progetto ho deciso di usare la tecnologia di basata sui container fornita da Docker, questa porta vari vantaggi tra I quali la possibiltà di poter es</w:t>
-      </w:r>
-      <w:r>
-        <w:rPr>
-          <w:rFonts w:ascii="Noto Sans Mono Medium" w:hAnsi="Noto Sans Mono Medium"/>
-          <w:i w:val="false"/>
-          <w:iCs w:val="false"/>
-          <w:sz w:val="20"/>
-          <w:szCs w:val="20"/>
-        </w:rPr>
-        <w:t>e</w:t>
-      </w:r>
-      <w:r>
-        <w:rPr>
-          <w:rFonts w:ascii="Noto Sans Mono Medium" w:hAnsi="Noto Sans Mono Medium"/>
-          <w:i w:val="false"/>
-          <w:iCs w:val="false"/>
-          <w:sz w:val="20"/>
-          <w:szCs w:val="20"/>
-        </w:rPr>
-        <w:t xml:space="preserve">guire instanze multiple del programma bot ognuna con un suo indirizzo IP univoco </w:t>
-      </w:r>
-      <w:r>
-        <w:rPr>
-          <w:rFonts w:ascii="Noto Sans Mono Medium" w:hAnsi="Noto Sans Mono Medium"/>
-          <w:i w:val="false"/>
-          <w:iCs w:val="false"/>
-          <w:sz w:val="20"/>
-          <w:szCs w:val="20"/>
-        </w:rPr>
-        <w:t>(vedi sotto paragrafo Docker per maggiori chiarimenti)</w:t>
-      </w:r>
-      <w:r>
-        <w:rPr>
-          <w:rFonts w:ascii="Noto Sans Mono Medium" w:hAnsi="Noto Sans Mono Medium"/>
-          <w:i w:val="false"/>
-          <w:iCs w:val="false"/>
-          <w:sz w:val="20"/>
-          <w:szCs w:val="20"/>
-        </w:rPr>
-        <w:t>.</w:t>
+        <w:t>Nel progetto ho deciso di usare la tecnologia di basata sui container fornita da Docker, questa porta vari vantaggi tra I quali la possibiltà di poter eseguire instanze multiple del programma bot ognuna con un suo indirizzo IP univoco (vedi sotto paragrafo Docker per maggiori chiarimenti).</w:t>
         <w:br/>
       </w:r>
     </w:p>
@@ -367,30 +317,6 @@
           <w:szCs w:val="20"/>
         </w:rPr>
         <w:t>controller usa libcurl per inviare comandi ai suoi bot e microhttpd per ricevere notifiche sull’esecuzione dei comandi inviati. Bot invece usa libcurl per fare la prima connessione al controller e quindi essere registrato nella botnet e microhttpd per rimanere costantemente in modalità di ricezione di comandi dal controller, una volta ricevuto un comando e portato a termine bot invia una notifica al controller tramite libcurl per segnalare l’avvenuto eseguimento del comando.</w:t>
-      </w:r>
-    </w:p>
-    <w:p>
-      <w:pPr>
-        <w:pStyle w:val="Normal"/>
-        <w:bidi w:val="0"/>
-        <w:jc w:val="left"/>
-        <w:rPr>
-          <w:rFonts w:ascii="Noto Sans Mono Medium" w:hAnsi="Noto Sans Mono Medium"/>
-          <w:i w:val="false"/>
-          <w:i w:val="false"/>
-          <w:iCs w:val="false"/>
-          <w:sz w:val="20"/>
-          <w:szCs w:val="20"/>
-        </w:rPr>
-      </w:pPr>
-      <w:r>
-        <w:rPr>
-          <w:rFonts w:ascii="Noto Sans Mono Medium" w:hAnsi="Noto Sans Mono Medium"/>
-          <w:i w:val="false"/>
-          <w:iCs w:val="false"/>
-          <w:sz w:val="20"/>
-          <w:szCs w:val="20"/>
-        </w:rPr>
       </w:r>
     </w:p>
     <w:p>
@@ -463,19 +389,27 @@
         </w:rPr>
       </w:pPr>
       <w:r>
-        <w:rPr/>
-      </w:r>
-    </w:p>
-    <w:p>
-      <w:pPr>
-        <w:pStyle w:val="Normal"/>
-        <w:bidi w:val="0"/>
-        <w:jc w:val="left"/>
         <w:rPr>
           <w:rFonts w:ascii="Noto Sans Mono Medium" w:hAnsi="Noto Sans Mono Medium"/>
           <w:b/>
           <w:bCs/>
           <w:i w:val="false"/>
+          <w:iCs w:val="false"/>
+          <w:sz w:val="20"/>
+          <w:szCs w:val="20"/>
+        </w:rPr>
+      </w:r>
+    </w:p>
+    <w:p>
+      <w:pPr>
+        <w:pStyle w:val="Normal"/>
+        <w:bidi w:val="0"/>
+        <w:jc w:val="left"/>
+        <w:rPr>
+          <w:rFonts w:ascii="Noto Sans Mono Medium" w:hAnsi="Noto Sans Mono Medium"/>
+          <w:b/>
+          <w:bCs/>
+          <w:i w:val="false"/>
           <w:i w:val="false"/>
           <w:iCs w:val="false"/>
           <w:sz w:val="20"/>
@@ -515,61 +449,9 @@
           <w:szCs w:val="20"/>
           <w:shd w:fill="auto" w:val="clear"/>
         </w:rPr>
-        <w:t xml:space="preserve">172.20.0.0/24 così da poter assegnare indirizzi ip univoci a tutti I bot e al controller, al quale però viene impostato un indirizzo ip statico data la sua natura di server </w:t>
-      </w:r>
-      <w:r>
-        <w:rPr>
-          <w:rFonts w:ascii="Noto Sans Mono Medium" w:hAnsi="Noto Sans Mono Medium"/>
-          <w:b w:val="false"/>
-          <w:i w:val="false"/>
-          <w:iCs w:val="false"/>
-          <w:color w:val="000000"/>
-          <w:sz w:val="20"/>
-          <w:szCs w:val="20"/>
-          <w:shd w:fill="auto" w:val="clear"/>
-        </w:rPr>
-        <w:t>(tale indirizzo ip è 172.20.0.2)</w:t>
-      </w:r>
-      <w:r>
-        <w:rPr>
-          <w:rFonts w:ascii="Noto Sans Mono Medium" w:hAnsi="Noto Sans Mono Medium"/>
-          <w:b w:val="false"/>
-          <w:i w:val="false"/>
-          <w:iCs w:val="false"/>
-          <w:color w:val="000000"/>
-          <w:sz w:val="20"/>
-          <w:szCs w:val="20"/>
-          <w:shd w:fill="auto" w:val="clear"/>
-        </w:rPr>
-        <w:t xml:space="preserve">. </w:t>
+        <w:t xml:space="preserve">172.20.0.0/24 così da poter assegnare indirizzi ip univoci a tutti I bot e al controller, al quale però viene impostato un indirizzo ip statico data la sua natura di server (tale indirizzo ip è 172.20.0.2). </w:t>
         <w:br/>
-        <w:t xml:space="preserve">L’ip del bot viene assegnato automaticamente dal daemon docker rispettando il vincolo di appartenenza alla subnet prima citata, la porta di connessione del bot invece è randomica, viene selezionata una porta libera del sistema dalla quale il bot può ricevere comandi dal C&amp;C, ciò viene fatto tramite la funzione definita </w:t>
-      </w:r>
-      <w:r>
-        <w:rPr>
-          <w:rFonts w:ascii="Noto Sans Mono Medium" w:hAnsi="Noto Sans Mono Medium"/>
-          <w:b w:val="false"/>
-          <w:i w:val="false"/>
-          <w:iCs w:val="false"/>
-          <w:color w:val="000000"/>
-          <w:sz w:val="20"/>
-          <w:szCs w:val="20"/>
-          <w:shd w:fill="auto" w:val="clear"/>
-        </w:rPr>
-        <w:t>setBotPort</w:t>
-      </w:r>
-      <w:r>
-        <w:rPr>
-          <w:rFonts w:ascii="Noto Sans Mono Medium" w:hAnsi="Noto Sans Mono Medium"/>
-          <w:b w:val="false"/>
-          <w:i w:val="false"/>
-          <w:iCs w:val="false"/>
-          <w:color w:val="000000"/>
-          <w:sz w:val="20"/>
-          <w:szCs w:val="20"/>
-          <w:shd w:fill="auto" w:val="clear"/>
-        </w:rPr>
-        <w:t>.</w:t>
+        <w:t>L’ip del bot viene assegnato automaticamente dal daemon docker rispettando il vincolo di appartenenza alla subnet prima citata, la porta di connessione del bot invece è randomica, viene selezionata una porta libera del sistema dalla quale il bot può ricevere comandi dal C&amp;C, ciò viene fatto tramite la funzione definita setBotPort.</w:t>
       </w:r>
     </w:p>
     <w:p>
@@ -634,7 +516,7 @@
         <w:pStyle w:val="Normal"/>
         <w:numPr>
           <w:ilvl w:val="0"/>
-          <w:numId w:val="1"/>
+          <w:numId w:val="2"/>
         </w:numPr>
         <w:bidi w:val="0"/>
         <w:jc w:val="left"/>
@@ -665,7 +547,7 @@
         <w:pStyle w:val="Normal"/>
         <w:numPr>
           <w:ilvl w:val="0"/>
-          <w:numId w:val="1"/>
+          <w:numId w:val="2"/>
         </w:numPr>
         <w:bidi w:val="0"/>
         <w:jc w:val="left"/>
@@ -715,31 +597,7 @@
           <w:sz w:val="20"/>
           <w:szCs w:val="20"/>
         </w:rPr>
-        <w:t xml:space="preserve">a questo punto tramite il comando &lt;docker exec -it test_controller_1 bash&gt; si può entrare nella </w:t>
-      </w:r>
-      <w:r>
-        <w:rPr>
-          <w:rFonts w:ascii="Noto Sans Mono Medium" w:hAnsi="Noto Sans Mono Medium"/>
-          <w:b w:val="false"/>
-          <w:bCs w:val="false"/>
-          <w:i w:val="false"/>
-          <w:iCs w:val="false"/>
-          <w:sz w:val="20"/>
-          <w:szCs w:val="20"/>
-        </w:rPr>
-        <w:t>shell di sistema</w:t>
-      </w:r>
-      <w:r>
-        <w:rPr>
-          <w:rFonts w:ascii="Noto Sans Mono Medium" w:hAnsi="Noto Sans Mono Medium"/>
-          <w:b w:val="false"/>
-          <w:bCs w:val="false"/>
-          <w:i w:val="false"/>
-          <w:iCs w:val="false"/>
-          <w:sz w:val="20"/>
-          <w:szCs w:val="20"/>
-        </w:rPr>
-        <w:t xml:space="preserve"> del test_controller_1 e lanciare il programma tramite &lt;./controller&gt; </w:t>
+        <w:t xml:space="preserve">a questo punto tramite il comando &lt;docker exec -it test_controller_1 bash&gt; si può entrare nella shell di sistema del test_controller_1 e lanciare il programma tramite &lt;./controller&gt; </w:t>
       </w:r>
     </w:p>
     <w:p>
@@ -863,7 +721,7 @@
         <w:pStyle w:val="Normal"/>
         <w:numPr>
           <w:ilvl w:val="0"/>
-          <w:numId w:val="2"/>
+          <w:numId w:val="3"/>
         </w:numPr>
         <w:bidi w:val="0"/>
         <w:jc w:val="left"/>
@@ -894,7 +752,7 @@
         <w:pStyle w:val="Normal"/>
         <w:numPr>
           <w:ilvl w:val="0"/>
-          <w:numId w:val="2"/>
+          <w:numId w:val="3"/>
         </w:numPr>
         <w:bidi w:val="0"/>
         <w:jc w:val="left"/>
@@ -1066,79 +924,109 @@
         </w:rPr>
       </w:pPr>
       <w:r>
-        <w:rPr/>
-      </w:r>
-    </w:p>
-    <w:p>
-      <w:pPr>
-        <w:pStyle w:val="Normal"/>
-        <w:bidi w:val="0"/>
-        <w:jc w:val="left"/>
-        <w:rPr>
-          <w:rFonts w:ascii="Noto Sans Mono Medium" w:hAnsi="Noto Sans Mono Medium"/>
-          <w:i w:val="false"/>
-          <w:i w:val="false"/>
-          <w:iCs w:val="false"/>
-          <w:sz w:val="20"/>
-          <w:szCs w:val="20"/>
-        </w:rPr>
-      </w:pPr>
-      <w:r>
-        <w:rPr/>
-      </w:r>
-    </w:p>
-    <w:p>
-      <w:pPr>
-        <w:pStyle w:val="Normal"/>
-        <w:bidi w:val="0"/>
-        <w:jc w:val="left"/>
-        <w:rPr>
-          <w:rFonts w:ascii="Noto Sans Mono Medium" w:hAnsi="Noto Sans Mono Medium"/>
-          <w:i w:val="false"/>
-          <w:i w:val="false"/>
-          <w:iCs w:val="false"/>
-          <w:sz w:val="20"/>
-          <w:szCs w:val="20"/>
-        </w:rPr>
-      </w:pPr>
-      <w:r>
-        <w:rPr/>
-      </w:r>
-    </w:p>
-    <w:p>
-      <w:pPr>
-        <w:pStyle w:val="Normal"/>
-        <w:bidi w:val="0"/>
-        <w:jc w:val="left"/>
-        <w:rPr>
-          <w:rFonts w:ascii="Noto Sans Mono Medium" w:hAnsi="Noto Sans Mono Medium"/>
-          <w:i w:val="false"/>
-          <w:i w:val="false"/>
-          <w:iCs w:val="false"/>
-          <w:sz w:val="20"/>
-          <w:szCs w:val="20"/>
-        </w:rPr>
-      </w:pPr>
-      <w:r>
-        <w:rPr/>
-      </w:r>
-    </w:p>
-    <w:p>
-      <w:pPr>
-        <w:pStyle w:val="Normal"/>
-        <w:bidi w:val="0"/>
-        <w:jc w:val="left"/>
-        <w:rPr>
-          <w:rFonts w:ascii="Noto Sans Mono Medium" w:hAnsi="Noto Sans Mono Medium"/>
-          <w:i w:val="false"/>
-          <w:i w:val="false"/>
-          <w:iCs w:val="false"/>
-          <w:sz w:val="20"/>
-          <w:szCs w:val="20"/>
-        </w:rPr>
-      </w:pPr>
-      <w:r>
-        <w:rPr/>
+        <w:rPr>
+          <w:rFonts w:ascii="Noto Sans Mono Medium" w:hAnsi="Noto Sans Mono Medium"/>
+          <w:i w:val="false"/>
+          <w:iCs w:val="false"/>
+          <w:sz w:val="20"/>
+          <w:szCs w:val="20"/>
+        </w:rPr>
+      </w:r>
+    </w:p>
+    <w:p>
+      <w:pPr>
+        <w:pStyle w:val="Normal"/>
+        <w:bidi w:val="0"/>
+        <w:jc w:val="left"/>
+        <w:rPr>
+          <w:rFonts w:ascii="Noto Sans Mono Medium" w:hAnsi="Noto Sans Mono Medium"/>
+          <w:i w:val="false"/>
+          <w:i w:val="false"/>
+          <w:iCs w:val="false"/>
+          <w:sz w:val="20"/>
+          <w:szCs w:val="20"/>
+        </w:rPr>
+      </w:pPr>
+      <w:r>
+        <w:rPr>
+          <w:rFonts w:ascii="Noto Sans Mono Medium" w:hAnsi="Noto Sans Mono Medium"/>
+          <w:i w:val="false"/>
+          <w:iCs w:val="false"/>
+          <w:sz w:val="20"/>
+          <w:szCs w:val="20"/>
+        </w:rPr>
+      </w:r>
+    </w:p>
+    <w:p>
+      <w:pPr>
+        <w:pStyle w:val="Normal"/>
+        <w:bidi w:val="0"/>
+        <w:jc w:val="left"/>
+        <w:rPr>
+          <w:rFonts w:ascii="Noto Sans Mono Medium" w:hAnsi="Noto Sans Mono Medium"/>
+          <w:i w:val="false"/>
+          <w:i w:val="false"/>
+          <w:iCs w:val="false"/>
+          <w:sz w:val="20"/>
+          <w:szCs w:val="20"/>
+        </w:rPr>
+      </w:pPr>
+      <w:r>
+        <w:rPr>
+          <w:rFonts w:ascii="Noto Sans Mono Medium" w:hAnsi="Noto Sans Mono Medium"/>
+          <w:i w:val="false"/>
+          <w:iCs w:val="false"/>
+          <w:sz w:val="20"/>
+          <w:szCs w:val="20"/>
+        </w:rPr>
+      </w:r>
+    </w:p>
+    <w:p>
+      <w:pPr>
+        <w:pStyle w:val="Normal"/>
+        <w:bidi w:val="0"/>
+        <w:jc w:val="left"/>
+        <w:rPr>
+          <w:rFonts w:ascii="Noto Sans Mono Medium" w:hAnsi="Noto Sans Mono Medium"/>
+          <w:i w:val="false"/>
+          <w:i w:val="false"/>
+          <w:iCs w:val="false"/>
+          <w:sz w:val="20"/>
+          <w:szCs w:val="20"/>
+        </w:rPr>
+      </w:pPr>
+      <w:r>
+        <w:rPr>
+          <w:rFonts w:ascii="Noto Sans Mono Medium" w:hAnsi="Noto Sans Mono Medium"/>
+          <w:i w:val="false"/>
+          <w:iCs w:val="false"/>
+          <w:sz w:val="20"/>
+          <w:szCs w:val="20"/>
+        </w:rPr>
+      </w:r>
+    </w:p>
+    <w:p>
+      <w:pPr>
+        <w:pStyle w:val="Normal"/>
+        <w:bidi w:val="0"/>
+        <w:jc w:val="left"/>
+        <w:rPr>
+          <w:rFonts w:ascii="Noto Sans Mono Medium" w:hAnsi="Noto Sans Mono Medium"/>
+          <w:i w:val="false"/>
+          <w:i w:val="false"/>
+          <w:iCs w:val="false"/>
+          <w:sz w:val="20"/>
+          <w:szCs w:val="20"/>
+        </w:rPr>
+      </w:pPr>
+      <w:r>
+        <w:rPr>
+          <w:rFonts w:ascii="Noto Sans Mono Medium" w:hAnsi="Noto Sans Mono Medium"/>
+          <w:i w:val="false"/>
+          <w:iCs w:val="false"/>
+          <w:sz w:val="20"/>
+          <w:szCs w:val="20"/>
+        </w:rPr>
       </w:r>
     </w:p>
     <w:p>
@@ -1187,7 +1075,15 @@
         </w:rPr>
       </w:pPr>
       <w:r>
-        <w:rPr/>
+        <w:rPr>
+          <w:rFonts w:ascii="Noto Sans Mono Medium" w:hAnsi="Noto Sans Mono Medium"/>
+          <w:b/>
+          <w:bCs/>
+          <w:i w:val="false"/>
+          <w:iCs w:val="false"/>
+          <w:sz w:val="20"/>
+          <w:szCs w:val="20"/>
+        </w:rPr>
       </w:r>
     </w:p>
     <w:p>
@@ -1258,29 +1154,6 @@
           <w:shd w:fill="auto" w:val="clear"/>
         </w:rPr>
         <w:t>nel metodo MHD_start_daemon() usato da microhttpd per restare in modalità di ricezione.</w:t>
-      </w:r>
-    </w:p>
-    <w:p>
-      <w:pPr>
-        <w:pStyle w:val="Normal"/>
-        <w:bidi w:val="0"/>
-        <w:jc w:val="left"/>
-        <w:rPr>
-          <w:rFonts w:ascii="Noto Sans Mono Medium" w:hAnsi="Noto Sans Mono Medium"/>
-          <w:b w:val="false"/>
-          <w:bCs w:val="false"/>
-          <w:sz w:val="20"/>
-          <w:szCs w:val="20"/>
-        </w:rPr>
-      </w:pPr>
-      <w:r>
-        <w:rPr>
-          <w:rFonts w:ascii="Noto Sans Mono Medium" w:hAnsi="Noto Sans Mono Medium"/>
-          <w:b w:val="false"/>
-          <w:bCs w:val="false"/>
-          <w:sz w:val="20"/>
-          <w:szCs w:val="20"/>
-        </w:rPr>
       </w:r>
     </w:p>
     <w:p>
@@ -1322,7 +1195,7 @@
                 <a:graphic xmlns:a="http://schemas.openxmlformats.org/drawingml/2006/main">
                   <a:graphicData uri="http://schemas.microsoft.com/office/word/2010/wordprocessingShape">
                     <wps:wsp>
-                      <wps:cNvSpPr txBox="1"/>
+                      <wps:cNvSpPr/>
                       <wps:spPr>
                         <a:xfrm>
                           <a:off x="0" y="0"/>
@@ -1336,137 +1209,191 @@
                           <a:noFill/>
                         </a:ln>
                       </wps:spPr>
+                      <wps:style>
+                        <a:lnRef idx="0"/>
+                        <a:fillRef idx="0"/>
+                        <a:effectRef idx="0"/>
+                        <a:fontRef idx="minor"/>
+                      </wps:style>
                       <wps:txbx>
                         <w:txbxContent>
                           <w:p>
                             <w:pPr>
+                              <w:pStyle w:val="FrameContents"/>
                               <w:rPr/>
                             </w:pPr>
                             <w:r>
                               <w:rPr>
+                                <w:rFonts w:ascii="Noto Sans Mono Medium" w:hAnsi="Noto Sans Mono Medium"/>
                                 <w:sz w:val="20"/>
                                 <w:szCs w:val="20"/>
-                                <w:rFonts w:ascii="Noto Sans Mono Medium" w:hAnsi="Noto Sans Mono Medium"/>
-                                <w:lang w:val="it-IT"/>
                               </w:rPr>
                               <w:t>typedef struct bot</w:t>
                             </w:r>
                           </w:p>
                           <w:p>
                             <w:pPr>
+                              <w:pStyle w:val="FrameContents"/>
                               <w:rPr/>
                             </w:pPr>
                             <w:r>
                               <w:rPr>
+                                <w:rFonts w:ascii="Noto Sans Mono Medium" w:hAnsi="Noto Sans Mono Medium"/>
                                 <w:sz w:val="20"/>
                                 <w:szCs w:val="20"/>
-                                <w:rFonts w:ascii="Noto Sans Mono Medium" w:hAnsi="Noto Sans Mono Medium"/>
-                                <w:lang w:val="it-IT"/>
                               </w:rPr>
                               <w:t>{</w:t>
                             </w:r>
                           </w:p>
                           <w:p>
                             <w:pPr>
+                              <w:pStyle w:val="FrameContents"/>
                               <w:rPr/>
                             </w:pPr>
                             <w:r>
                               <w:rPr>
+                                <w:rFonts w:ascii="Noto Sans Mono Medium" w:hAnsi="Noto Sans Mono Medium"/>
                                 <w:sz w:val="20"/>
                                 <w:szCs w:val="20"/>
+                              </w:rPr>
+                              <w:t xml:space="preserve">    </w:t>
+                            </w:r>
+                            <w:r>
+                              <w:rPr>
                                 <w:rFonts w:ascii="Noto Sans Mono Medium" w:hAnsi="Noto Sans Mono Medium"/>
-                                <w:lang w:val="it-IT"/>
+                                <w:sz w:val="20"/>
+                                <w:szCs w:val="20"/>
                               </w:rPr>
-                              <w:t xml:space="preserve">    int bot_id;</w:t>
+                              <w:t>int bot_id;</w:t>
                             </w:r>
                           </w:p>
                           <w:p>
                             <w:pPr>
+                              <w:pStyle w:val="FrameContents"/>
                               <w:rPr/>
                             </w:pPr>
                             <w:r>
                               <w:rPr>
+                                <w:rFonts w:ascii="Noto Sans Mono Medium" w:hAnsi="Noto Sans Mono Medium"/>
                                 <w:sz w:val="20"/>
                                 <w:szCs w:val="20"/>
+                              </w:rPr>
+                              <w:t xml:space="preserve">    </w:t>
+                            </w:r>
+                            <w:r>
+                              <w:rPr>
                                 <w:rFonts w:ascii="Noto Sans Mono Medium" w:hAnsi="Noto Sans Mono Medium"/>
-                                <w:lang w:val="it-IT"/>
+                                <w:sz w:val="20"/>
+                                <w:szCs w:val="20"/>
                               </w:rPr>
-                              <w:t xml:space="preserve">    long port;</w:t>
+                              <w:t>long port;</w:t>
                             </w:r>
                           </w:p>
                           <w:p>
                             <w:pPr>
+                              <w:pStyle w:val="FrameContents"/>
                               <w:rPr/>
                             </w:pPr>
                             <w:r>
                               <w:rPr>
+                                <w:rFonts w:ascii="Noto Sans Mono Medium" w:hAnsi="Noto Sans Mono Medium"/>
                                 <w:sz w:val="20"/>
                                 <w:szCs w:val="20"/>
+                              </w:rPr>
+                              <w:t xml:space="preserve">    </w:t>
+                            </w:r>
+                            <w:r>
+                              <w:rPr>
                                 <w:rFonts w:ascii="Noto Sans Mono Medium" w:hAnsi="Noto Sans Mono Medium"/>
-                                <w:lang w:val="it-IT"/>
+                                <w:sz w:val="20"/>
+                                <w:szCs w:val="20"/>
                               </w:rPr>
-                              <w:t xml:space="preserve">    struct in_addr bot_address;    </w:t>
+                              <w:t xml:space="preserve">struct in_addr bot_address;    </w:t>
                             </w:r>
                           </w:p>
                           <w:p>
                             <w:pPr>
+                              <w:pStyle w:val="FrameContents"/>
                               <w:rPr/>
                             </w:pPr>
                             <w:r>
                               <w:rPr>
+                                <w:rFonts w:ascii="Noto Sans Mono Medium" w:hAnsi="Noto Sans Mono Medium"/>
                                 <w:sz w:val="20"/>
                                 <w:szCs w:val="20"/>
+                              </w:rPr>
+                              <w:t xml:space="preserve">    </w:t>
+                            </w:r>
+                            <w:r>
+                              <w:rPr>
                                 <w:rFonts w:ascii="Noto Sans Mono Medium" w:hAnsi="Noto Sans Mono Medium"/>
-                                <w:lang w:val="it-IT"/>
+                                <w:sz w:val="20"/>
+                                <w:szCs w:val="20"/>
                               </w:rPr>
-                              <w:t xml:space="preserve">    struct in_addr target_address;</w:t>
+                              <w:t>struct in_addr target_address;</w:t>
                             </w:r>
                           </w:p>
                           <w:p>
                             <w:pPr>
+                              <w:pStyle w:val="FrameContents"/>
                               <w:rPr/>
                             </w:pPr>
                             <w:r>
                               <w:rPr>
+                                <w:rFonts w:ascii="Noto Sans Mono Medium" w:hAnsi="Noto Sans Mono Medium"/>
                                 <w:sz w:val="20"/>
                                 <w:szCs w:val="20"/>
+                              </w:rPr>
+                              <w:t xml:space="preserve">    </w:t>
+                            </w:r>
+                            <w:r>
+                              <w:rPr>
                                 <w:rFonts w:ascii="Noto Sans Mono Medium" w:hAnsi="Noto Sans Mono Medium"/>
-                                <w:lang w:val="it-IT"/>
+                                <w:sz w:val="20"/>
+                                <w:szCs w:val="20"/>
                               </w:rPr>
-                              <w:t xml:space="preserve">    char action[10];</w:t>
+                              <w:t>char action[10];</w:t>
                             </w:r>
                           </w:p>
                           <w:p>
                             <w:pPr>
+                              <w:pStyle w:val="FrameContents"/>
                               <w:rPr/>
                             </w:pPr>
                             <w:r>
                               <w:rPr>
+                                <w:rFonts w:ascii="Noto Sans Mono Medium" w:hAnsi="Noto Sans Mono Medium"/>
                                 <w:sz w:val="20"/>
                                 <w:szCs w:val="20"/>
+                              </w:rPr>
+                              <w:t xml:space="preserve">    </w:t>
+                            </w:r>
+                            <w:r>
+                              <w:rPr>
                                 <w:rFonts w:ascii="Noto Sans Mono Medium" w:hAnsi="Noto Sans Mono Medium"/>
-                                <w:lang w:val="it-IT"/>
+                                <w:sz w:val="20"/>
+                                <w:szCs w:val="20"/>
                               </w:rPr>
-                              <w:t xml:space="preserve">    struct bot *next;</w:t>
+                              <w:t>struct bot *next;</w:t>
                             </w:r>
                           </w:p>
                           <w:p>
                             <w:pPr>
+                              <w:pStyle w:val="FrameContents"/>
                               <w:rPr/>
                             </w:pPr>
                             <w:r>
                               <w:rPr>
+                                <w:rFonts w:ascii="Noto Sans Mono Medium" w:hAnsi="Noto Sans Mono Medium"/>
                                 <w:sz w:val="20"/>
                                 <w:szCs w:val="20"/>
-                                <w:rFonts w:ascii="Noto Sans Mono Medium" w:hAnsi="Noto Sans Mono Medium"/>
-                                <w:lang w:val="it-IT"/>
                               </w:rPr>
                               <w:t>} active_bots;</w:t>
                             </w:r>
                           </w:p>
                         </w:txbxContent>
                       </wps:txbx>
-                      <wps:bodyPr wrap="square" lIns="0" rIns="0" tIns="0" bIns="0" anchor="t">
+                      <wps:bodyPr lIns="0" rIns="0" tIns="0" bIns="0" anchor="t">
                         <a:noAutofit/>
                       </wps:bodyPr>
                     </wps:wsp>
@@ -1477,145 +1404,189 @@
           </mc:Choice>
           <mc:Fallback>
             <w:pict>
-              <v:shapetype id="_x0000_t202" coordsize="21600,21600" o:spt="202" path="m,l,21600l21600,21600l21600,xe">
-                <v:stroke joinstyle="miter"/>
-                <v:path gradientshapeok="t" o:connecttype="rect"/>
-              </v:shapetype>
-              <v:shape id="shape_0" ID="Text Frame 1" stroked="f" o:allowincell="f" style="position:absolute;margin-left:5.8pt;margin-top:12.95pt;width:217.05pt;height:130.85pt;mso-wrap-style:square;v-text-anchor:top" type="_x0000_t202">
+              <v:rect id="shape_0" ID="Text Frame 1" path="m0,0l-2147483645,0l-2147483645,-2147483646l0,-2147483646xe" stroked="f" o:allowincell="f" style="position:absolute;margin-left:5.8pt;margin-top:12.95pt;width:217.05pt;height:130.85pt;mso-wrap-style:square;v-text-anchor:top">
+                <v:fill o:detectmouseclick="t" on="false"/>
+                <v:stroke color="#3465a4" joinstyle="round" endcap="flat"/>
                 <v:textbox>
                   <w:txbxContent>
                     <w:p>
                       <w:pPr>
+                        <w:pStyle w:val="FrameContents"/>
                         <w:rPr/>
                       </w:pPr>
                       <w:r>
                         <w:rPr>
+                          <w:rFonts w:ascii="Noto Sans Mono Medium" w:hAnsi="Noto Sans Mono Medium"/>
                           <w:sz w:val="20"/>
                           <w:szCs w:val="20"/>
-                          <w:rFonts w:ascii="Noto Sans Mono Medium" w:hAnsi="Noto Sans Mono Medium"/>
-                          <w:lang w:val="it-IT"/>
                         </w:rPr>
                         <w:t>typedef struct bot</w:t>
                       </w:r>
                     </w:p>
                     <w:p>
                       <w:pPr>
+                        <w:pStyle w:val="FrameContents"/>
                         <w:rPr/>
                       </w:pPr>
                       <w:r>
                         <w:rPr>
+                          <w:rFonts w:ascii="Noto Sans Mono Medium" w:hAnsi="Noto Sans Mono Medium"/>
                           <w:sz w:val="20"/>
                           <w:szCs w:val="20"/>
-                          <w:rFonts w:ascii="Noto Sans Mono Medium" w:hAnsi="Noto Sans Mono Medium"/>
-                          <w:lang w:val="it-IT"/>
                         </w:rPr>
                         <w:t>{</w:t>
                       </w:r>
                     </w:p>
                     <w:p>
                       <w:pPr>
+                        <w:pStyle w:val="FrameContents"/>
                         <w:rPr/>
                       </w:pPr>
                       <w:r>
                         <w:rPr>
+                          <w:rFonts w:ascii="Noto Sans Mono Medium" w:hAnsi="Noto Sans Mono Medium"/>
                           <w:sz w:val="20"/>
                           <w:szCs w:val="20"/>
+                        </w:rPr>
+                        <w:t xml:space="preserve">    </w:t>
+                      </w:r>
+                      <w:r>
+                        <w:rPr>
                           <w:rFonts w:ascii="Noto Sans Mono Medium" w:hAnsi="Noto Sans Mono Medium"/>
-                          <w:lang w:val="it-IT"/>
+                          <w:sz w:val="20"/>
+                          <w:szCs w:val="20"/>
                         </w:rPr>
-                        <w:t xml:space="preserve">    int bot_id;</w:t>
+                        <w:t>int bot_id;</w:t>
                       </w:r>
                     </w:p>
                     <w:p>
                       <w:pPr>
+                        <w:pStyle w:val="FrameContents"/>
                         <w:rPr/>
                       </w:pPr>
                       <w:r>
                         <w:rPr>
+                          <w:rFonts w:ascii="Noto Sans Mono Medium" w:hAnsi="Noto Sans Mono Medium"/>
                           <w:sz w:val="20"/>
                           <w:szCs w:val="20"/>
+                        </w:rPr>
+                        <w:t xml:space="preserve">    </w:t>
+                      </w:r>
+                      <w:r>
+                        <w:rPr>
                           <w:rFonts w:ascii="Noto Sans Mono Medium" w:hAnsi="Noto Sans Mono Medium"/>
-                          <w:lang w:val="it-IT"/>
+                          <w:sz w:val="20"/>
+                          <w:szCs w:val="20"/>
                         </w:rPr>
-                        <w:t xml:space="preserve">    long port;</w:t>
+                        <w:t>long port;</w:t>
                       </w:r>
                     </w:p>
                     <w:p>
                       <w:pPr>
+                        <w:pStyle w:val="FrameContents"/>
                         <w:rPr/>
                       </w:pPr>
                       <w:r>
                         <w:rPr>
+                          <w:rFonts w:ascii="Noto Sans Mono Medium" w:hAnsi="Noto Sans Mono Medium"/>
                           <w:sz w:val="20"/>
                           <w:szCs w:val="20"/>
+                        </w:rPr>
+                        <w:t xml:space="preserve">    </w:t>
+                      </w:r>
+                      <w:r>
+                        <w:rPr>
                           <w:rFonts w:ascii="Noto Sans Mono Medium" w:hAnsi="Noto Sans Mono Medium"/>
-                          <w:lang w:val="it-IT"/>
+                          <w:sz w:val="20"/>
+                          <w:szCs w:val="20"/>
                         </w:rPr>
-                        <w:t xml:space="preserve">    struct in_addr bot_address;    </w:t>
+                        <w:t xml:space="preserve">struct in_addr bot_address;    </w:t>
                       </w:r>
                     </w:p>
                     <w:p>
                       <w:pPr>
+                        <w:pStyle w:val="FrameContents"/>
                         <w:rPr/>
                       </w:pPr>
                       <w:r>
                         <w:rPr>
+                          <w:rFonts w:ascii="Noto Sans Mono Medium" w:hAnsi="Noto Sans Mono Medium"/>
                           <w:sz w:val="20"/>
                           <w:szCs w:val="20"/>
+                        </w:rPr>
+                        <w:t xml:space="preserve">    </w:t>
+                      </w:r>
+                      <w:r>
+                        <w:rPr>
                           <w:rFonts w:ascii="Noto Sans Mono Medium" w:hAnsi="Noto Sans Mono Medium"/>
-                          <w:lang w:val="it-IT"/>
+                          <w:sz w:val="20"/>
+                          <w:szCs w:val="20"/>
                         </w:rPr>
-                        <w:t xml:space="preserve">    struct in_addr target_address;</w:t>
+                        <w:t>struct in_addr target_address;</w:t>
                       </w:r>
                     </w:p>
                     <w:p>
                       <w:pPr>
+                        <w:pStyle w:val="FrameContents"/>
                         <w:rPr/>
                       </w:pPr>
                       <w:r>
                         <w:rPr>
+                          <w:rFonts w:ascii="Noto Sans Mono Medium" w:hAnsi="Noto Sans Mono Medium"/>
                           <w:sz w:val="20"/>
                           <w:szCs w:val="20"/>
+                        </w:rPr>
+                        <w:t xml:space="preserve">    </w:t>
+                      </w:r>
+                      <w:r>
+                        <w:rPr>
                           <w:rFonts w:ascii="Noto Sans Mono Medium" w:hAnsi="Noto Sans Mono Medium"/>
-                          <w:lang w:val="it-IT"/>
+                          <w:sz w:val="20"/>
+                          <w:szCs w:val="20"/>
                         </w:rPr>
-                        <w:t xml:space="preserve">    char action[10];</w:t>
+                        <w:t>char action[10];</w:t>
                       </w:r>
                     </w:p>
                     <w:p>
                       <w:pPr>
+                        <w:pStyle w:val="FrameContents"/>
                         <w:rPr/>
                       </w:pPr>
                       <w:r>
                         <w:rPr>
+                          <w:rFonts w:ascii="Noto Sans Mono Medium" w:hAnsi="Noto Sans Mono Medium"/>
                           <w:sz w:val="20"/>
                           <w:szCs w:val="20"/>
+                        </w:rPr>
+                        <w:t xml:space="preserve">    </w:t>
+                      </w:r>
+                      <w:r>
+                        <w:rPr>
                           <w:rFonts w:ascii="Noto Sans Mono Medium" w:hAnsi="Noto Sans Mono Medium"/>
-                          <w:lang w:val="it-IT"/>
+                          <w:sz w:val="20"/>
+                          <w:szCs w:val="20"/>
                         </w:rPr>
-                        <w:t xml:space="preserve">    struct bot *next;</w:t>
+                        <w:t>struct bot *next;</w:t>
                       </w:r>
                     </w:p>
                     <w:p>
                       <w:pPr>
+                        <w:pStyle w:val="FrameContents"/>
                         <w:rPr/>
                       </w:pPr>
                       <w:r>
                         <w:rPr>
+                          <w:rFonts w:ascii="Noto Sans Mono Medium" w:hAnsi="Noto Sans Mono Medium"/>
                           <w:sz w:val="20"/>
                           <w:szCs w:val="20"/>
-                          <w:rFonts w:ascii="Noto Sans Mono Medium" w:hAnsi="Noto Sans Mono Medium"/>
-                          <w:lang w:val="it-IT"/>
                         </w:rPr>
                         <w:t>} active_bots;</w:t>
                       </w:r>
                     </w:p>
                   </w:txbxContent>
                 </v:textbox>
-                <v:fill o:detectmouseclick="t" on="false"/>
-                <v:stroke color="black" joinstyle="round" endcap="flat"/>
                 <w10:wrap type="none"/>
-              </v:shape>
+              </v:rect>
             </w:pict>
           </mc:Fallback>
         </mc:AlternateContent>
@@ -1850,7 +1821,27 @@
           <w:szCs w:val="20"/>
         </w:rPr>
         <w:br/>
-        <w:t xml:space="preserve">La struct active_bots è nell’ambito del programma una critical section in quanto due stessi bot potrebbero notificare allo stesso momento il C&amp;C dell’avvenuto completamento di un comando, poichè il C&amp;C aggiorna le informazioni riguardanti comando eseguito e host target di ogni bot afferente alla botnet c’è necessità di sincronizzare I vari thread, per fare ciò tutte le funzioni di utility definite in utils.c usate all’interno del programma per gestire la lettura e scrittura alla botnet fanno uso di due semafori: </w:t>
+        <w:t xml:space="preserve">La struct active_bots è nell’ambito del programma una critical section in quanto due stessi bot potrebbero notificare allo stesso momento il C&amp;C dell’avvenuto completamento di un comando; </w:t>
+      </w:r>
+      <w:r>
+        <w:rPr>
+          <w:rFonts w:ascii="Noto Sans Mono Medium" w:hAnsi="Noto Sans Mono Medium"/>
+          <w:b w:val="false"/>
+          <w:bCs w:val="false"/>
+          <w:sz w:val="20"/>
+          <w:szCs w:val="20"/>
+        </w:rPr>
+        <w:t>p</w:t>
+      </w:r>
+      <w:r>
+        <w:rPr>
+          <w:rFonts w:ascii="Noto Sans Mono Medium" w:hAnsi="Noto Sans Mono Medium"/>
+          <w:b w:val="false"/>
+          <w:bCs w:val="false"/>
+          <w:sz w:val="20"/>
+          <w:szCs w:val="20"/>
+        </w:rPr>
+        <w:t xml:space="preserve">oichè il C&amp;C aggiorna le informazioni riguardanti comando eseguito e host target di ogni bot afferente alla botnet c’è necessità di sincronizzare I vari thread, per fare ciò tutte le funzioni di utility definite in utils.c usate all’interno del programma per gestire la lettura e scrittura alla botnet fanno uso di due semafori: </w:t>
       </w:r>
       <w:r>
         <w:rPr>
@@ -1890,40 +1881,38 @@
       </w:pPr>
       <w:r>
         <w:rPr>
-          <w:rFonts w:ascii="Noto Sans Mono Medium" w:hAnsi="Noto Sans Mono Medium"/>
-          <w:b w:val="false"/>
-          <w:bCs w:val="false"/>
-          <w:sz w:val="20"/>
-          <w:szCs w:val="20"/>
-        </w:rPr>
-      </w:r>
-    </w:p>
-    <w:p>
-      <w:pPr>
-        <w:pStyle w:val="Normal"/>
-        <w:bidi w:val="0"/>
-        <w:jc w:val="left"/>
-        <w:rPr>
-          <w:rFonts w:ascii="Noto Sans Mono Medium" w:hAnsi="Noto Sans Mono Medium"/>
-          <w:b w:val="false"/>
-          <w:bCs w:val="false"/>
-          <w:i w:val="false"/>
-          <w:i w:val="false"/>
-          <w:iCs w:val="false"/>
-          <w:sz w:val="20"/>
-          <w:szCs w:val="20"/>
-        </w:rPr>
-      </w:pPr>
-      <w:r>
-        <w:rPr>
-          <w:rFonts w:ascii="Noto Sans Mono Medium" w:hAnsi="Noto Sans Mono Medium"/>
-          <w:b w:val="false"/>
-          <w:bCs w:val="false"/>
-          <w:i w:val="false"/>
-          <w:iCs w:val="false"/>
-          <w:sz w:val="20"/>
-          <w:szCs w:val="20"/>
-        </w:rPr>
+          <w:i/>
+          <w:iCs/>
+        </w:rPr>
+      </w:r>
+    </w:p>
+    <w:p>
+      <w:pPr>
+        <w:pStyle w:val="Normal"/>
+        <w:bidi w:val="0"/>
+        <w:jc w:val="left"/>
+        <w:rPr>
+          <w:rFonts w:ascii="Noto Sans Mono Medium" w:hAnsi="Noto Sans Mono Medium"/>
+          <w:b/>
+          <w:bCs/>
+          <w:i w:val="false"/>
+          <w:i w:val="false"/>
+          <w:iCs w:val="false"/>
+          <w:sz w:val="20"/>
+          <w:szCs w:val="20"/>
+        </w:rPr>
+      </w:pPr>
+      <w:r>
+        <w:rPr>
+          <w:rFonts w:ascii="Noto Sans Mono Medium" w:hAnsi="Noto Sans Mono Medium"/>
+          <w:b/>
+          <w:bCs/>
+          <w:i w:val="false"/>
+          <w:iCs w:val="false"/>
+          <w:sz w:val="20"/>
+          <w:szCs w:val="20"/>
+        </w:rPr>
+        <w:t>Esempio di esecuzione:</w:t>
       </w:r>
     </w:p>
     <w:p>
@@ -2280,6 +2269,125 @@
   <w:abstractNum w:abstractNumId="1">
     <w:lvl w:ilvl="0">
       <w:start w:val="1"/>
+      <w:numFmt w:val="none"/>
+      <w:suff w:val="nothing"/>
+      <w:lvlText w:val=""/>
+      <w:lvlJc w:val="left"/>
+      <w:pPr>
+        <w:tabs>
+          <w:tab w:val="num" w:pos="0"/>
+        </w:tabs>
+        <w:ind w:left="0" w:hanging="0"/>
+      </w:pPr>
+    </w:lvl>
+    <w:lvl w:ilvl="1">
+      <w:start w:val="1"/>
+      <w:numFmt w:val="none"/>
+      <w:suff w:val="nothing"/>
+      <w:lvlText w:val=""/>
+      <w:lvlJc w:val="left"/>
+      <w:pPr>
+        <w:tabs>
+          <w:tab w:val="num" w:pos="0"/>
+        </w:tabs>
+        <w:ind w:left="0" w:hanging="0"/>
+      </w:pPr>
+    </w:lvl>
+    <w:lvl w:ilvl="2">
+      <w:start w:val="1"/>
+      <w:numFmt w:val="none"/>
+      <w:suff w:val="nothing"/>
+      <w:lvlText w:val=""/>
+      <w:lvlJc w:val="left"/>
+      <w:pPr>
+        <w:tabs>
+          <w:tab w:val="num" w:pos="0"/>
+        </w:tabs>
+        <w:ind w:left="0" w:hanging="0"/>
+      </w:pPr>
+    </w:lvl>
+    <w:lvl w:ilvl="3">
+      <w:start w:val="1"/>
+      <w:numFmt w:val="none"/>
+      <w:suff w:val="nothing"/>
+      <w:lvlText w:val=""/>
+      <w:lvlJc w:val="left"/>
+      <w:pPr>
+        <w:tabs>
+          <w:tab w:val="num" w:pos="0"/>
+        </w:tabs>
+        <w:ind w:left="0" w:hanging="0"/>
+      </w:pPr>
+    </w:lvl>
+    <w:lvl w:ilvl="4">
+      <w:start w:val="1"/>
+      <w:numFmt w:val="none"/>
+      <w:suff w:val="nothing"/>
+      <w:lvlText w:val=""/>
+      <w:lvlJc w:val="left"/>
+      <w:pPr>
+        <w:tabs>
+          <w:tab w:val="num" w:pos="0"/>
+        </w:tabs>
+        <w:ind w:left="0" w:hanging="0"/>
+      </w:pPr>
+    </w:lvl>
+    <w:lvl w:ilvl="5">
+      <w:start w:val="1"/>
+      <w:numFmt w:val="none"/>
+      <w:suff w:val="nothing"/>
+      <w:lvlText w:val=""/>
+      <w:lvlJc w:val="left"/>
+      <w:pPr>
+        <w:tabs>
+          <w:tab w:val="num" w:pos="0"/>
+        </w:tabs>
+        <w:ind w:left="0" w:hanging="0"/>
+      </w:pPr>
+    </w:lvl>
+    <w:lvl w:ilvl="6">
+      <w:start w:val="1"/>
+      <w:numFmt w:val="none"/>
+      <w:suff w:val="nothing"/>
+      <w:lvlText w:val=""/>
+      <w:lvlJc w:val="left"/>
+      <w:pPr>
+        <w:tabs>
+          <w:tab w:val="num" w:pos="0"/>
+        </w:tabs>
+        <w:ind w:left="0" w:hanging="0"/>
+      </w:pPr>
+    </w:lvl>
+    <w:lvl w:ilvl="7">
+      <w:start w:val="1"/>
+      <w:numFmt w:val="none"/>
+      <w:suff w:val="nothing"/>
+      <w:lvlText w:val=""/>
+      <w:lvlJc w:val="left"/>
+      <w:pPr>
+        <w:tabs>
+          <w:tab w:val="num" w:pos="0"/>
+        </w:tabs>
+        <w:ind w:left="0" w:hanging="0"/>
+      </w:pPr>
+    </w:lvl>
+    <w:lvl w:ilvl="8">
+      <w:start w:val="1"/>
+      <w:numFmt w:val="none"/>
+      <w:suff w:val="nothing"/>
+      <w:lvlText w:val=""/>
+      <w:lvlJc w:val="left"/>
+      <w:pPr>
+        <w:tabs>
+          <w:tab w:val="num" w:pos="0"/>
+        </w:tabs>
+        <w:ind w:left="0" w:hanging="0"/>
+      </w:pPr>
+    </w:lvl>
+  </w:abstractNum>
+  <w:abstractNum w:abstractNumId="2">
+    <w:lvl w:ilvl="0">
+      <w:start w:val="1"/>
       <w:numFmt w:val="bullet"/>
       <w:lvlText w:val=""/>
       <w:lvlJc w:val="left"/>
@@ -2414,7 +2522,7 @@
       </w:rPr>
     </w:lvl>
   </w:abstractNum>
-  <w:abstractNum w:abstractNumId="2">
+  <w:abstractNum w:abstractNumId="3">
     <w:lvl w:ilvl="0">
       <w:start w:val="1"/>
       <w:numFmt w:val="bullet"/>
@@ -2549,125 +2657,6 @@
       <w:rPr>
         <w:rFonts w:ascii="OpenSymbol" w:hAnsi="OpenSymbol" w:cs="OpenSymbol" w:hint="default"/>
       </w:rPr>
-    </w:lvl>
-  </w:abstractNum>
-  <w:abstractNum w:abstractNumId="3">
-    <w:lvl w:ilvl="0">
-      <w:start w:val="1"/>
-      <w:numFmt w:val="none"/>
-      <w:suff w:val="nothing"/>
-      <w:lvlText w:val=""/>
-      <w:lvlJc w:val="left"/>
-      <w:pPr>
-        <w:tabs>
-          <w:tab w:val="num" w:pos="0"/>
-        </w:tabs>
-        <w:ind w:left="0" w:hanging="0"/>
-      </w:pPr>
-    </w:lvl>
-    <w:lvl w:ilvl="1">
-      <w:start w:val="1"/>
-      <w:numFmt w:val="none"/>
-      <w:suff w:val="nothing"/>
-      <w:lvlText w:val=""/>
-      <w:lvlJc w:val="left"/>
-      <w:pPr>
-        <w:tabs>
-          <w:tab w:val="num" w:pos="0"/>
-        </w:tabs>
-        <w:ind w:left="0" w:hanging="0"/>
-      </w:pPr>
-    </w:lvl>
-    <w:lvl w:ilvl="2">
-      <w:start w:val="1"/>
-      <w:numFmt w:val="none"/>
-      <w:suff w:val="nothing"/>
-      <w:lvlText w:val=""/>
-      <w:lvlJc w:val="left"/>
-      <w:pPr>
-        <w:tabs>
-          <w:tab w:val="num" w:pos="0"/>
-        </w:tabs>
-        <w:ind w:left="0" w:hanging="0"/>
-      </w:pPr>
-    </w:lvl>
-    <w:lvl w:ilvl="3">
-      <w:start w:val="1"/>
-      <w:numFmt w:val="none"/>
-      <w:suff w:val="nothing"/>
-      <w:lvlText w:val=""/>
-      <w:lvlJc w:val="left"/>
-      <w:pPr>
-        <w:tabs>
-          <w:tab w:val="num" w:pos="0"/>
-        </w:tabs>
-        <w:ind w:left="0" w:hanging="0"/>
-      </w:pPr>
-    </w:lvl>
-    <w:lvl w:ilvl="4">
-      <w:start w:val="1"/>
-      <w:numFmt w:val="none"/>
-      <w:suff w:val="nothing"/>
-      <w:lvlText w:val=""/>
-      <w:lvlJc w:val="left"/>
-      <w:pPr>
-        <w:tabs>
-          <w:tab w:val="num" w:pos="0"/>
-        </w:tabs>
-        <w:ind w:left="0" w:hanging="0"/>
-      </w:pPr>
-    </w:lvl>
-    <w:lvl w:ilvl="5">
-      <w:start w:val="1"/>
-      <w:numFmt w:val="none"/>
-      <w:suff w:val="nothing"/>
-      <w:lvlText w:val=""/>
-      <w:lvlJc w:val="left"/>
-      <w:pPr>
-        <w:tabs>
-          <w:tab w:val="num" w:pos="0"/>
-        </w:tabs>
-        <w:ind w:left="0" w:hanging="0"/>
-      </w:pPr>
-    </w:lvl>
-    <w:lvl w:ilvl="6">
-      <w:start w:val="1"/>
-      <w:numFmt w:val="none"/>
-      <w:suff w:val="nothing"/>
-      <w:lvlText w:val=""/>
-      <w:lvlJc w:val="left"/>
-      <w:pPr>
-        <w:tabs>
-          <w:tab w:val="num" w:pos="0"/>
-        </w:tabs>
-        <w:ind w:left="0" w:hanging="0"/>
-      </w:pPr>
-    </w:lvl>
-    <w:lvl w:ilvl="7">
-      <w:start w:val="1"/>
-      <w:numFmt w:val="none"/>
-      <w:suff w:val="nothing"/>
-      <w:lvlText w:val=""/>
-      <w:lvlJc w:val="left"/>
-      <w:pPr>
-        <w:tabs>
-          <w:tab w:val="num" w:pos="0"/>
-        </w:tabs>
-        <w:ind w:left="0" w:hanging="0"/>
-      </w:pPr>
-    </w:lvl>
-    <w:lvl w:ilvl="8">
-      <w:start w:val="1"/>
-      <w:numFmt w:val="none"/>
-      <w:suff w:val="nothing"/>
-      <w:lvlText w:val=""/>
-      <w:lvlJc w:val="left"/>
-      <w:pPr>
-        <w:tabs>
-          <w:tab w:val="num" w:pos="0"/>
-        </w:tabs>
-        <w:ind w:left="0" w:hanging="0"/>
-      </w:pPr>
     </w:lvl>
   </w:abstractNum>
   <w:num w:numId="1">
@@ -2706,7 +2695,7 @@
     <w:pPr>
       <w:widowControl/>
       <w:suppressAutoHyphens w:val="true"/>
-      <w:overflowPunct w:val="false"/>
+      <w:overflowPunct w:val="true"/>
       <w:bidi w:val="0"/>
       <w:spacing w:before="0" w:after="0"/>
       <w:jc w:val="left"/>
@@ -2785,5 +2774,12 @@
       <w:rFonts w:cs="Lohit Devanagari"/>
     </w:rPr>
   </w:style>
+  <w:style w:type="paragraph" w:styleId="FrameContents">
+    <w:name w:val="Frame Contents"/>
+    <w:basedOn w:val="Normal"/>
+    <w:qFormat/>
+    <w:pPr/>
+    <w:rPr/>
+  </w:style>
 </w:styles>
 </file>
</xml_diff>